<commit_message>
Actualizada documentación con el diagrama físico-lógico
</commit_message>
<xml_diff>
--- a/Documentacion/Entrega 5/Documentación entrega 5.docx
+++ b/Documentacion/Entrega 5/Documentación entrega 5.docx
@@ -36,18 +36,13 @@
     </w:p>
     <w:p>
       <w:pPr>
-        <w:numPr>
-          <w:ilvl w:val="0"/>
-          <w:numId w:val="1"/>
-        </w:numPr>
-        <w:ind w:left="720" w:hanging="360"/>
-        <w:rPr/>
-      </w:pPr>
-      <w:r>
-        <w:rPr>
-          <w:rtl w:val="0"/>
-        </w:rPr>
-        <w:t xml:space="preserve">Nodos de red desplegados:</w:t>
+        <w:contextualSpacing w:val="0"/>
+        <w:rPr/>
+      </w:pPr>
+      <w:r>
+        <w:rPr>
+          <w:rtl w:val="0"/>
+        </w:rPr>
       </w:r>
     </w:p>
     <w:p>
@@ -59,7 +54,7 @@
         <w:rPr/>
         <w:drawing>
           <wp:inline distB="114300" distT="114300" distL="114300" distR="114300">
-            <wp:extent cx="3576638" cy="2145983"/>
+            <wp:extent cx="5734050" cy="2082800"/>
             <wp:effectExtent b="0" l="0" r="0" t="0"/>
             <wp:docPr id="1" name="image2.png"/>
             <a:graphic>
@@ -79,7 +74,7 @@
                   <pic:spPr>
                     <a:xfrm>
                       <a:off x="0" y="0"/>
-                      <a:ext cx="3576638" cy="2145983"/>
+                      <a:ext cx="5734050" cy="2082800"/>
                     </a:xfrm>
                     <a:prstGeom prst="rect"/>
                     <a:ln/>
@@ -90,6 +85,39 @@
           </wp:inline>
         </w:drawing>
       </w:r>
+      <w:r>
+        <w:rPr>
+          <w:rtl w:val="0"/>
+        </w:rPr>
+      </w:r>
+    </w:p>
+    <w:p>
+      <w:pPr>
+        <w:contextualSpacing w:val="0"/>
+        <w:rPr/>
+      </w:pPr>
+      <w:r>
+        <w:rPr>
+          <w:rtl w:val="0"/>
+        </w:rPr>
+      </w:r>
+    </w:p>
+    <w:p>
+      <w:pPr>
+        <w:contextualSpacing w:val="0"/>
+        <w:rPr/>
+      </w:pPr>
+      <w:r>
+        <w:rPr>
+          <w:rtl w:val="0"/>
+        </w:rPr>
+      </w:r>
+    </w:p>
+    <w:p>
+      <w:pPr>
+        <w:contextualSpacing w:val="0"/>
+        <w:rPr/>
+      </w:pPr>
       <w:r>
         <w:rPr>
           <w:rtl w:val="0"/>

</xml_diff>